<commit_message>
Update when test code pass
</commit_message>
<xml_diff>
--- a/Others/Server Part/Unit test Progress 2.docx
+++ b/Others/Server Part/Unit test Progress 2.docx
@@ -54,7 +54,17 @@
           <w:sz w:val="24"/>
           <w:szCs w:val="24"/>
         </w:rPr>
-        <w:t>getNearestHelpPlace</w:t>
+        <w:t>getNearestHelpPl</w:t>
+      </w:r>
+      <w:bookmarkStart w:id="0" w:name="_GoBack"/>
+      <w:bookmarkEnd w:id="0"/>
+      <w:r>
+        <w:rPr>
+          <w:rFonts w:ascii="Courier New" w:hAnsi="Courier New" w:cs="Courier New"/>
+          <w:sz w:val="24"/>
+          <w:szCs w:val="24"/>
+        </w:rPr>
+        <w:t>ace</w:t>
       </w:r>
       <w:proofErr w:type="spellEnd"/>
       <w:r>
@@ -2294,7 +2304,15 @@
                 <w:sz w:val="24"/>
                 <w:szCs w:val="24"/>
               </w:rPr>
-              <w:t>3000</w:t>
+              <w:t>4</w:t>
+            </w:r>
+            <w:r>
+              <w:rPr>
+                <w:rFonts w:ascii="Times New Roman" w:hAnsi="Times New Roman" w:cs="Times New Roman"/>
+                <w:sz w:val="24"/>
+                <w:szCs w:val="24"/>
+              </w:rPr>
+              <w:t>000</w:t>
             </w:r>
           </w:p>
         </w:tc>
@@ -2460,7 +2478,7 @@
                 <w:sz w:val="24"/>
                 <w:szCs w:val="24"/>
               </w:rPr>
-              <w:t>null</w:t>
+              <w:t>Empty List</w:t>
             </w:r>
           </w:p>
         </w:tc>
@@ -3207,7 +3225,7 @@
       <w:proofErr w:type="gramStart"/>
       <w:r>
         <w:rPr>
-          <w:rFonts w:ascii="Times New Roman" w:hAnsi="Times New Roman" w:cs="Times New Roman"/>
+          <w:rFonts w:ascii="Courier New" w:hAnsi="Courier New" w:cs="Courier New"/>
           <w:sz w:val="24"/>
           <w:szCs w:val="24"/>
         </w:rPr>
@@ -3216,7 +3234,7 @@
       <w:proofErr w:type="spellEnd"/>
       <w:r>
         <w:rPr>
-          <w:rFonts w:ascii="Times New Roman" w:hAnsi="Times New Roman" w:cs="Times New Roman"/>
+          <w:rFonts w:ascii="Courier New" w:hAnsi="Courier New" w:cs="Courier New"/>
           <w:sz w:val="24"/>
           <w:szCs w:val="24"/>
         </w:rPr>
@@ -3225,7 +3243,7 @@
       <w:proofErr w:type="gramEnd"/>
       <w:r>
         <w:rPr>
-          <w:rFonts w:ascii="Times New Roman" w:hAnsi="Times New Roman" w:cs="Times New Roman"/>
+          <w:rFonts w:ascii="Courier New" w:hAnsi="Courier New" w:cs="Courier New"/>
           <w:sz w:val="24"/>
           <w:szCs w:val="24"/>
         </w:rPr>
@@ -3233,7 +3251,7 @@
       </w:r>
       <w:r>
         <w:rPr>
-          <w:rFonts w:ascii="Times New Roman" w:hAnsi="Times New Roman" w:cs="Times New Roman"/>
+          <w:rFonts w:ascii="Courier New" w:hAnsi="Courier New" w:cs="Courier New"/>
           <w:b/>
           <w:bCs/>
           <w:sz w:val="24"/>
@@ -3243,7 +3261,7 @@
       </w:r>
       <w:r>
         <w:rPr>
-          <w:rFonts w:ascii="Times New Roman" w:hAnsi="Times New Roman" w:cs="Times New Roman"/>
+          <w:rFonts w:ascii="Courier New" w:hAnsi="Courier New" w:cs="Courier New"/>
           <w:sz w:val="24"/>
           <w:szCs w:val="24"/>
         </w:rPr>
@@ -3758,7 +3776,7 @@
                 <w:sz w:val="24"/>
                 <w:szCs w:val="24"/>
               </w:rPr>
-              <w:t>98.969758</w:t>
+              <w:t>19.912221</w:t>
             </w:r>
           </w:p>
         </w:tc>
@@ -4763,8 +4781,6 @@
           <w:szCs w:val="24"/>
         </w:rPr>
       </w:pPr>
-      <w:bookmarkStart w:id="0" w:name="_GoBack"/>
-      <w:bookmarkEnd w:id="0"/>
     </w:p>
     <w:sectPr>
       <w:pgSz w:w="16838" w:h="11906" w:orient="landscape"/>

</xml_diff>